<commit_message>
Update SQL Server Collector Guide v2405.docx
</commit_message>
<xml_diff>
--- a/SQL Server Collector Guide v2405.docx
+++ b/SQL Server Collector Guide v2405.docx
@@ -1,6 +1,6 @@
 
 <file path=word/document.xml><?xml version="1.0" encoding="utf-8"?>
-<w:document xmlns:wpc="http://schemas.microsoft.com/office/word/2010/wordprocessingCanvas" xmlns:cx="http://schemas.microsoft.com/office/drawing/2014/chartex" xmlns:cx1="http://schemas.microsoft.com/office/drawing/2015/9/8/chartex" xmlns:cx2="http://schemas.microsoft.com/office/drawing/2015/10/21/chartex" xmlns:cx3="http://schemas.microsoft.com/office/drawing/2016/5/9/chartex" xmlns:cx4="http://schemas.microsoft.com/office/drawing/2016/5/10/chartex" xmlns:cx5="http://schemas.microsoft.com/office/drawing/2016/5/11/chartex" xmlns:cx6="http://schemas.microsoft.com/office/drawing/2016/5/12/chartex" xmlns:cx7="http://schemas.microsoft.com/office/drawing/2016/5/13/chartex" xmlns:cx8="http://schemas.microsoft.com/office/drawing/2016/5/14/chartex" xmlns:mc="http://schemas.openxmlformats.org/markup-compatibility/2006" xmlns:aink="http://schemas.microsoft.com/office/drawing/2016/ink" xmlns:am3d="http://schemas.microsoft.com/office/drawing/2017/model3d" xmlns:o="urn:schemas-microsoft-com:office:office" xmlns:oel="http://schemas.microsoft.com/office/2019/extlst" xmlns:r="http://schemas.openxmlformats.org/officeDocument/2006/relationships" xmlns:m="http://schemas.openxmlformats.org/officeDocument/2006/math" xmlns:v="urn:schemas-microsoft-com:vml" xmlns:wp14="http://schemas.microsoft.com/office/word/2010/wordprocessingDrawing" xmlns:wp="http://schemas.openxmlformats.org/drawingml/2006/wordprocessingDrawing" xmlns:w10="urn:schemas-microsoft-com:office:word" xmlns:w="http://schemas.openxmlformats.org/wordprocessingml/2006/main" xmlns:w14="http://schemas.microsoft.com/office/word/2010/wordml" xmlns:w15="http://schemas.microsoft.com/office/word/2012/wordml" xmlns:w16cex="http://schemas.microsoft.com/office/word/2018/wordml/cex" xmlns:w16cid="http://schemas.microsoft.com/office/word/2016/wordml/cid" xmlns:w16="http://schemas.microsoft.com/office/word/2018/wordml" xmlns:w16sdtdh="http://schemas.microsoft.com/office/word/2020/wordml/sdtdatahash" xmlns:w16se="http://schemas.microsoft.com/office/word/2015/wordml/symex" xmlns:wpg="http://schemas.microsoft.com/office/word/2010/wordprocessingGroup" xmlns:wpi="http://schemas.microsoft.com/office/word/2010/wordprocessingInk" xmlns:wne="http://schemas.microsoft.com/office/word/2006/wordml" xmlns:wps="http://schemas.microsoft.com/office/word/2010/wordprocessingShape" mc:Ignorable="w14 w15 w16se w16cid w16 w16cex w16sdtdh wp14">
+<w:document xmlns:wpc="http://schemas.microsoft.com/office/word/2010/wordprocessingCanvas" xmlns:cx="http://schemas.microsoft.com/office/drawing/2014/chartex" xmlns:cx1="http://schemas.microsoft.com/office/drawing/2015/9/8/chartex" xmlns:cx2="http://schemas.microsoft.com/office/drawing/2015/10/21/chartex" xmlns:cx3="http://schemas.microsoft.com/office/drawing/2016/5/9/chartex" xmlns:cx4="http://schemas.microsoft.com/office/drawing/2016/5/10/chartex" xmlns:cx5="http://schemas.microsoft.com/office/drawing/2016/5/11/chartex" xmlns:cx6="http://schemas.microsoft.com/office/drawing/2016/5/12/chartex" xmlns:cx7="http://schemas.microsoft.com/office/drawing/2016/5/13/chartex" xmlns:cx8="http://schemas.microsoft.com/office/drawing/2016/5/14/chartex" xmlns:mc="http://schemas.openxmlformats.org/markup-compatibility/2006" xmlns:aink="http://schemas.microsoft.com/office/drawing/2016/ink" xmlns:am3d="http://schemas.microsoft.com/office/drawing/2017/model3d" xmlns:o="urn:schemas-microsoft-com:office:office" xmlns:oel="http://schemas.microsoft.com/office/2019/extlst" xmlns:r="http://schemas.openxmlformats.org/officeDocument/2006/relationships" xmlns:m="http://schemas.openxmlformats.org/officeDocument/2006/math" xmlns:v="urn:schemas-microsoft-com:vml" xmlns:wp14="http://schemas.microsoft.com/office/word/2010/wordprocessingDrawing" xmlns:wp="http://schemas.openxmlformats.org/drawingml/2006/wordprocessingDrawing" xmlns:w10="urn:schemas-microsoft-com:office:word" xmlns:w="http://schemas.openxmlformats.org/wordprocessingml/2006/main" xmlns:w14="http://schemas.microsoft.com/office/word/2010/wordml" xmlns:w15="http://schemas.microsoft.com/office/word/2012/wordml" xmlns:w16cex="http://schemas.microsoft.com/office/word/2018/wordml/cex" xmlns:w16cid="http://schemas.microsoft.com/office/word/2016/wordml/cid" xmlns:w16="http://schemas.microsoft.com/office/word/2018/wordml" xmlns:w16du="http://schemas.microsoft.com/office/word/2023/wordml/word16du" xmlns:w16sdtdh="http://schemas.microsoft.com/office/word/2020/wordml/sdtdatahash" xmlns:w16se="http://schemas.microsoft.com/office/word/2015/wordml/symex" xmlns:wpg="http://schemas.microsoft.com/office/word/2010/wordprocessingGroup" xmlns:wpi="http://schemas.microsoft.com/office/word/2010/wordprocessingInk" xmlns:wne="http://schemas.microsoft.com/office/word/2006/wordml" xmlns:wps="http://schemas.microsoft.com/office/word/2010/wordprocessingShape" mc:Ignorable="w14 w15 w16se w16cid w16 w16cex w16sdtdh w16du wp14">
   <w:body>
     <w:p>
       <w:pPr>
@@ -84,6 +84,22 @@
         <w:t>Details of the collection process are in the following sections.</w:t>
       </w:r>
     </w:p>
+    <w:p>
+      <w:r>
+        <w:t xml:space="preserve">The script mentioned in this document are available </w:t>
+      </w:r>
+      <w:hyperlink r:id="rId6" w:history="1">
+        <w:r>
+          <w:rPr>
+            <w:rStyle w:val="Hyperlink"/>
+          </w:rPr>
+          <w:t>here</w:t>
+        </w:r>
+      </w:hyperlink>
+      <w:r>
+        <w:t>.</w:t>
+      </w:r>
+    </w:p>
     <w:p/>
     <w:p>
       <w:pPr>
@@ -125,26 +141,10 @@
         <w:t xml:space="preserve"> the SQL Server </w:t>
       </w:r>
       <w:r>
-        <w:t>(</w:t>
-      </w:r>
-      <w:proofErr w:type="spellStart"/>
-      <w:r>
-        <w:t>sqlserver</w:t>
-      </w:r>
-      <w:proofErr w:type="spellEnd"/>
-      <w:r>
-        <w:t xml:space="preserve">) </w:t>
-      </w:r>
-      <w:r>
-        <w:t>module installed.  Execute the command “$</w:t>
-      </w:r>
-      <w:proofErr w:type="spellStart"/>
-      <w:r>
-        <w:t>PSVersionTable</w:t>
-      </w:r>
-      <w:proofErr w:type="spellEnd"/>
-      <w:r>
-        <w:t xml:space="preserve">” from the powershell command prompt </w:t>
+        <w:t xml:space="preserve">(sqlserver) </w:t>
+      </w:r>
+      <w:r>
+        <w:t xml:space="preserve">module installed.  Execute the command “$PSVersionTable” from the powershell command prompt </w:t>
       </w:r>
       <w:r>
         <w:t>to get the current version.  To check for th</w:t>
@@ -155,52 +155,26 @@
       <w:r>
         <w:t xml:space="preserve"> </w:t>
       </w:r>
-      <w:proofErr w:type="spellStart"/>
-      <w:r>
-        <w:t>sqlserver</w:t>
-      </w:r>
-      <w:proofErr w:type="spellEnd"/>
-      <w:r>
-        <w:t xml:space="preserve"> </w:t>
-      </w:r>
-      <w:r>
-        <w:t xml:space="preserve">module, execute the command “Get-Command -Module </w:t>
-      </w:r>
-      <w:proofErr w:type="spellStart"/>
-      <w:r>
-        <w:t>sqlserver</w:t>
-      </w:r>
-      <w:proofErr w:type="spellEnd"/>
-      <w:r>
-        <w:t>”</w:t>
+      <w:r>
+        <w:t xml:space="preserve">sqlserver </w:t>
+      </w:r>
+      <w:r>
+        <w:t>module, execute the command “Get-Command -Module sqlserver”</w:t>
       </w:r>
       <w:r>
         <w:t xml:space="preserve"> at the powershell command prompt</w:t>
       </w:r>
       <w:r>
-        <w:t xml:space="preserve">.  The result should be a list of Cmdlets.  If not, install the module by opening a powershell interface as an administrator and execute the command “Install-Module </w:t>
-      </w:r>
-      <w:proofErr w:type="spellStart"/>
-      <w:r>
-        <w:t>sqlserver</w:t>
-      </w:r>
-      <w:proofErr w:type="spellEnd"/>
-      <w:r>
-        <w:t>”.</w:t>
+        <w:t>.  The result should be a list of Cmdlets.  If not, install the module by opening a powershell interface as an administrator and execute the command “Install-Module sqlserver”.</w:t>
       </w:r>
       <w:r>
         <w:t xml:space="preserve">  Executing these scripts from the powershell command line is simple.  From the powershell prompt, execute the command “&lt;path&gt;\&lt;</w:t>
       </w:r>
-      <w:proofErr w:type="spellStart"/>
       <w:r>
         <w:t>collector_</w:t>
       </w:r>
       <w:r>
-        <w:t>script</w:t>
-      </w:r>
-      <w:proofErr w:type="spellEnd"/>
-      <w:r>
-        <w:t>&gt;”.</w:t>
+        <w:t>script&gt;”.</w:t>
       </w:r>
       <w:r>
         <w:t xml:space="preserve">  Whenever these powershell scripts </w:t>
@@ -345,7 +319,6 @@
                 <w:color w:val="000000"/>
               </w:rPr>
             </w:pPr>
-            <w:proofErr w:type="spellStart"/>
             <w:r>
               <w:rPr>
                 <w:rFonts w:ascii="Calibri" w:eastAsia="Times New Roman" w:hAnsi="Calibri" w:cs="Calibri"/>
@@ -353,7 +326,6 @@
               </w:rPr>
               <w:t>server_ip</w:t>
             </w:r>
-            <w:proofErr w:type="spellEnd"/>
           </w:p>
         </w:tc>
         <w:tc>
@@ -825,68 +797,37 @@
       <w:pPr>
         <w:pStyle w:val="NoSpacing"/>
       </w:pPr>
-      <w:proofErr w:type="spellStart"/>
-      <w:r>
-        <w:t>server_ip</w:t>
-      </w:r>
-      <w:proofErr w:type="spellEnd"/>
-      <w:r>
-        <w:t xml:space="preserve"> – The names of the SQL Server instance in </w:t>
-      </w:r>
-      <w:proofErr w:type="spellStart"/>
-      <w:r>
-        <w:t>servername</w:t>
-      </w:r>
-      <w:proofErr w:type="spellEnd"/>
-      <w:r>
-        <w:t>\instance format or the IP address of the SQL Server instance</w:t>
-      </w:r>
-    </w:p>
-    <w:p>
-      <w:pPr>
-        <w:pStyle w:val="NoSpacing"/>
-      </w:pPr>
-      <w:r>
-        <w:t xml:space="preserve">username – The SQL Server instance username the collector will use to </w:t>
-      </w:r>
-      <w:proofErr w:type="gramStart"/>
-      <w:r>
-        <w:t>connect</w:t>
-      </w:r>
-      <w:proofErr w:type="gramEnd"/>
-    </w:p>
-    <w:p>
-      <w:pPr>
-        <w:pStyle w:val="NoSpacing"/>
-      </w:pPr>
-      <w:r>
-        <w:t xml:space="preserve">password – The SQL Server instance password associated with the account in the username </w:t>
-      </w:r>
-      <w:proofErr w:type="gramStart"/>
-      <w:r>
-        <w:t>column</w:t>
-      </w:r>
-      <w:proofErr w:type="gramEnd"/>
-    </w:p>
-    <w:p>
-      <w:pPr>
-        <w:pStyle w:val="NoSpacing"/>
-      </w:pPr>
-    </w:p>
-    <w:p>
-      <w:pPr>
-        <w:pStyle w:val="NoSpacing"/>
-      </w:pPr>
-      <w:r>
-        <w:t xml:space="preserve">Note – If the username and password fields are used, then the collector uses SQL Server authentication for target connection, else Windows authentication is used if these fields are left empty.  Both these fields must be empty </w:t>
-      </w:r>
-      <w:proofErr w:type="gramStart"/>
-      <w:r>
-        <w:t>or</w:t>
-      </w:r>
-      <w:proofErr w:type="gramEnd"/>
-      <w:r>
-        <w:t xml:space="preserve"> </w:t>
+      <w:r>
+        <w:t>server_ip – The names of the SQL Server instance in servername\instance format or the IP address of the SQL Server instance</w:t>
+      </w:r>
+    </w:p>
+    <w:p>
+      <w:pPr>
+        <w:pStyle w:val="NoSpacing"/>
+      </w:pPr>
+      <w:r>
+        <w:t>username – The SQL Server instance username the collector will use to connect</w:t>
+      </w:r>
+    </w:p>
+    <w:p>
+      <w:pPr>
+        <w:pStyle w:val="NoSpacing"/>
+      </w:pPr>
+      <w:r>
+        <w:t>password – The SQL Server instance password associated with the account in the username column</w:t>
+      </w:r>
+    </w:p>
+    <w:p>
+      <w:pPr>
+        <w:pStyle w:val="NoSpacing"/>
+      </w:pPr>
+    </w:p>
+    <w:p>
+      <w:pPr>
+        <w:pStyle w:val="NoSpacing"/>
+      </w:pPr>
+      <w:r>
+        <w:t xml:space="preserve">Note – If the username and password fields are used, then the collector uses SQL Server authentication for target connection, else Windows authentication is used if these fields are left empty.  Both these fields must be empty or </w:t>
       </w:r>
       <w:r>
         <w:t>have values listed</w:t>
@@ -1011,16 +952,95 @@
         <w:pStyle w:val="NoSpacing"/>
       </w:pPr>
       <w:r>
-        <w:t xml:space="preserve"># Designate the </w:t>
-      </w:r>
-      <w:proofErr w:type="gramStart"/>
+        <w:t># Designate the client name</w:t>
+      </w:r>
+    </w:p>
+    <w:p>
+      <w:pPr>
+        <w:pStyle w:val="NoSpacing"/>
+      </w:pPr>
+      <w:r>
+        <w:t>$ClientName = "TestClient"</w:t>
+      </w:r>
+    </w:p>
+    <w:p>
+      <w:pPr>
+        <w:pStyle w:val="NoSpacing"/>
+      </w:pPr>
+      <w:r>
+        <w:t xml:space="preserve">This section </w:t>
+      </w:r>
+      <w:r>
+        <w:t>is the</w:t>
+      </w:r>
+      <w:r>
+        <w:t xml:space="preserve"> </w:t>
+      </w:r>
       <w:r>
         <w:t>client</w:t>
       </w:r>
-      <w:proofErr w:type="gramEnd"/>
-      <w:r>
-        <w:t xml:space="preserve"> name</w:t>
-      </w:r>
+      <w:r>
+        <w:t xml:space="preserve"> name.  </w:t>
+      </w:r>
+      <w:r>
+        <w:t>Abbreviations are encouraged</w:t>
+      </w:r>
+      <w:r>
+        <w:t xml:space="preserve"> and the value </w:t>
+      </w:r>
+      <w:r>
+        <w:t>needs</w:t>
+      </w:r>
+      <w:r>
+        <w:t xml:space="preserve"> to be a single word with a mix of </w:t>
+      </w:r>
+      <w:r>
+        <w:t>upper- and lower-case</w:t>
+      </w:r>
+      <w:r>
+        <w:t xml:space="preserve"> letters with (optional) numbers.  </w:t>
+      </w:r>
+      <w:r>
+        <w:t xml:space="preserve">The first character MUST be alphabetical.  </w:t>
+      </w:r>
+      <w:r>
+        <w:t>Using s</w:t>
+      </w:r>
+      <w:r>
+        <w:t>pecial characters and space</w:t>
+      </w:r>
+      <w:r>
+        <w:t xml:space="preserve">s is </w:t>
+      </w:r>
+      <w:r>
+        <w:t>not allowed.  T</w:t>
+      </w:r>
+      <w:r>
+        <w:t xml:space="preserve">his value will be the prefix </w:t>
+      </w:r>
+      <w:r>
+        <w:t>of</w:t>
+      </w:r>
+      <w:r>
+        <w:t xml:space="preserve"> the output files</w:t>
+      </w:r>
+      <w:r>
+        <w:t xml:space="preserve"> (</w:t>
+      </w:r>
+      <w:r>
+        <w:t>TestClient_nodeinfo_20240506_080423.csv</w:t>
+      </w:r>
+      <w:r>
+        <w:t>)</w:t>
+      </w:r>
+      <w:r>
+        <w:t>.</w:t>
+      </w:r>
+    </w:p>
+    <w:p>
+      <w:pPr>
+        <w:pStyle w:val="NoSpacing"/>
+      </w:pPr>
     </w:p>
     <w:p>
       <w:pPr>
@@ -1029,139 +1049,27 @@
       <w:r>
         <w:t>$</w:t>
       </w:r>
-      <w:proofErr w:type="spellStart"/>
-      <w:r>
-        <w:t>ClientName</w:t>
-      </w:r>
-      <w:proofErr w:type="spellEnd"/>
-      <w:r>
-        <w:t xml:space="preserve"> = "</w:t>
-      </w:r>
-      <w:proofErr w:type="spellStart"/>
+      <w:r>
+        <w:t>P</w:t>
+      </w:r>
+      <w:r>
+        <w:t>ath = '</w:t>
+      </w:r>
+      <w:r>
+        <w:t>C:\Users\Joe\Documents</w:t>
+      </w:r>
+      <w:r>
+        <w:t>\info\' + $ClientName</w:t>
+      </w:r>
+      <w:r>
+        <w:t xml:space="preserve"> (</w:t>
+      </w:r>
       <w:r>
         <w:t>TestClient</w:t>
       </w:r>
-      <w:proofErr w:type="spellEnd"/>
-      <w:r>
-        <w:t>"</w:t>
-      </w:r>
-    </w:p>
-    <w:p>
-      <w:pPr>
-        <w:pStyle w:val="NoSpacing"/>
-      </w:pPr>
-      <w:r>
-        <w:t xml:space="preserve">This section </w:t>
-      </w:r>
-      <w:r>
-        <w:t>is the</w:t>
-      </w:r>
-      <w:r>
-        <w:t xml:space="preserve"> </w:t>
-      </w:r>
-      <w:proofErr w:type="gramStart"/>
-      <w:r>
-        <w:t>client</w:t>
-      </w:r>
-      <w:proofErr w:type="gramEnd"/>
-      <w:r>
-        <w:t xml:space="preserve"> name.  </w:t>
-      </w:r>
-      <w:r>
-        <w:t>Abbreviations are encouraged</w:t>
-      </w:r>
-      <w:r>
-        <w:t xml:space="preserve"> and the value </w:t>
-      </w:r>
-      <w:r>
-        <w:t>needs</w:t>
-      </w:r>
-      <w:r>
-        <w:t xml:space="preserve"> to be a single word with a mix of </w:t>
-      </w:r>
-      <w:r>
-        <w:t>upper- and lower-case</w:t>
-      </w:r>
-      <w:r>
-        <w:t xml:space="preserve"> letters with (optional) numbers.  </w:t>
-      </w:r>
-      <w:r>
-        <w:t xml:space="preserve">The first character MUST be alphabetical.  </w:t>
-      </w:r>
-      <w:r>
-        <w:t>Using s</w:t>
-      </w:r>
-      <w:r>
-        <w:t>pecial characters and space</w:t>
-      </w:r>
-      <w:r>
-        <w:t xml:space="preserve">s is </w:t>
-      </w:r>
-      <w:r>
-        <w:t>not allowed.  T</w:t>
-      </w:r>
-      <w:r>
-        <w:t xml:space="preserve">his value will be the prefix </w:t>
-      </w:r>
-      <w:r>
-        <w:t>of</w:t>
-      </w:r>
-      <w:r>
-        <w:t xml:space="preserve"> the output files</w:t>
-      </w:r>
-      <w:r>
-        <w:t xml:space="preserve"> (</w:t>
-      </w:r>
-      <w:r>
-        <w:t>TestClient_nodeinfo_20240506_080423.csv</w:t>
-      </w:r>
       <w:r>
         <w:t>)</w:t>
       </w:r>
-      <w:r>
-        <w:t>.</w:t>
-      </w:r>
-    </w:p>
-    <w:p>
-      <w:pPr>
-        <w:pStyle w:val="NoSpacing"/>
-      </w:pPr>
-    </w:p>
-    <w:p>
-      <w:pPr>
-        <w:pStyle w:val="NoSpacing"/>
-      </w:pPr>
-      <w:r>
-        <w:t>$</w:t>
-      </w:r>
-      <w:r>
-        <w:t>P</w:t>
-      </w:r>
-      <w:r>
-        <w:t>ath = '</w:t>
-      </w:r>
-      <w:r>
-        <w:t>C:\Users\Joe\Documents</w:t>
-      </w:r>
-      <w:r>
-        <w:t>\info\' + $</w:t>
-      </w:r>
-      <w:proofErr w:type="spellStart"/>
-      <w:r>
-        <w:t>ClientName</w:t>
-      </w:r>
-      <w:proofErr w:type="spellEnd"/>
-      <w:r>
-        <w:t xml:space="preserve"> (</w:t>
-      </w:r>
-      <w:proofErr w:type="spellStart"/>
-      <w:r>
-        <w:t>TestClient</w:t>
-      </w:r>
-      <w:proofErr w:type="spellEnd"/>
-      <w:r>
-        <w:t>)</w:t>
-      </w:r>
     </w:p>
     <w:p>
       <w:pPr>
@@ -1201,15 +1109,7 @@
         <w:pStyle w:val="NoSpacing"/>
       </w:pPr>
       <w:r>
-        <w:t>$</w:t>
-      </w:r>
-      <w:proofErr w:type="spellStart"/>
-      <w:r>
-        <w:t>CSVData</w:t>
-      </w:r>
-      <w:proofErr w:type="spellEnd"/>
-      <w:r>
-        <w:t xml:space="preserve"> = Import-Csv -Path ".\servers.csv"</w:t>
+        <w:t>$CSVData = Import-Csv -Path ".\servers.csv"</w:t>
       </w:r>
     </w:p>
     <w:p>
@@ -1328,16 +1228,35 @@
         <w:pStyle w:val="NoSpacing"/>
       </w:pPr>
       <w:r>
-        <w:t xml:space="preserve"># Designate the </w:t>
-      </w:r>
-      <w:proofErr w:type="gramStart"/>
-      <w:r>
-        <w:t>client</w:t>
-      </w:r>
-      <w:proofErr w:type="gramEnd"/>
-      <w:r>
-        <w:t xml:space="preserve"> name</w:t>
-      </w:r>
+        <w:t># Designate the client name</w:t>
+      </w:r>
+    </w:p>
+    <w:p>
+      <w:pPr>
+        <w:pStyle w:val="NoSpacing"/>
+      </w:pPr>
+      <w:r>
+        <w:t>$ClientName = "TestClient"</w:t>
+      </w:r>
+    </w:p>
+    <w:p>
+      <w:pPr>
+        <w:pStyle w:val="NoSpacing"/>
+      </w:pPr>
+      <w:r>
+        <w:t>This section is the client name.  Abbreviations are encouraged and the value needs to be a single word with a mix of upper- and lower-case letters with (optional) numbers.  Using special characters and spaces is not allowed.  This value will be the prefix of the output files (</w:t>
+      </w:r>
+      <w:r>
+        <w:t>TestClient_cpu_20240506_080423.csv</w:t>
+      </w:r>
+      <w:r>
+        <w:t>).</w:t>
+      </w:r>
+    </w:p>
+    <w:p>
+      <w:pPr>
+        <w:pStyle w:val="NoSpacing"/>
+      </w:pPr>
     </w:p>
     <w:p>
       <w:pPr>
@@ -1346,57 +1265,6 @@
       <w:r>
         <w:t>$</w:t>
       </w:r>
-      <w:proofErr w:type="spellStart"/>
-      <w:r>
-        <w:t>ClientName</w:t>
-      </w:r>
-      <w:proofErr w:type="spellEnd"/>
-      <w:r>
-        <w:t xml:space="preserve"> = "</w:t>
-      </w:r>
-      <w:proofErr w:type="spellStart"/>
-      <w:r>
-        <w:t>TestClient</w:t>
-      </w:r>
-      <w:proofErr w:type="spellEnd"/>
-      <w:r>
-        <w:t>"</w:t>
-      </w:r>
-    </w:p>
-    <w:p>
-      <w:pPr>
-        <w:pStyle w:val="NoSpacing"/>
-      </w:pPr>
-      <w:r>
-        <w:t xml:space="preserve">This section is the </w:t>
-      </w:r>
-      <w:proofErr w:type="gramStart"/>
-      <w:r>
-        <w:t>client</w:t>
-      </w:r>
-      <w:proofErr w:type="gramEnd"/>
-      <w:r>
-        <w:t xml:space="preserve"> name.  Abbreviations are encouraged and the value needs to be a single word with a mix of upper- and lower-case letters with (optional) numbers.  Using special characters and spaces is not allowed.  This value will be the prefix of the output files (</w:t>
-      </w:r>
-      <w:r>
-        <w:t>TestClient_cpu_20240506_080423.csv</w:t>
-      </w:r>
-      <w:r>
-        <w:t>).</w:t>
-      </w:r>
-    </w:p>
-    <w:p>
-      <w:pPr>
-        <w:pStyle w:val="NoSpacing"/>
-      </w:pPr>
-    </w:p>
-    <w:p>
-      <w:pPr>
-        <w:pStyle w:val="NoSpacing"/>
-      </w:pPr>
-      <w:r>
-        <w:t>$</w:t>
-      </w:r>
       <w:r>
         <w:t>P</w:t>
       </w:r>
@@ -1413,24 +1281,14 @@
         <w:t>workload</w:t>
       </w:r>
       <w:r>
-        <w:t>\' + $</w:t>
-      </w:r>
-      <w:proofErr w:type="spellStart"/>
-      <w:r>
-        <w:t>ClientName</w:t>
-      </w:r>
-      <w:proofErr w:type="spellEnd"/>
+        <w:t>\' + $ClientName</w:t>
+      </w:r>
       <w:r>
         <w:t xml:space="preserve"> (Example </w:t>
       </w:r>
       <w:r>
-        <w:t xml:space="preserve">- </w:t>
-      </w:r>
-      <w:proofErr w:type="spellStart"/>
-      <w:r>
-        <w:t>TestClient</w:t>
-      </w:r>
-      <w:proofErr w:type="spellEnd"/>
+        <w:t>- TestClient</w:t>
+      </w:r>
       <w:r>
         <w:t>)</w:t>
       </w:r>
@@ -1461,15 +1319,7 @@
         <w:pStyle w:val="NoSpacing"/>
       </w:pPr>
       <w:r>
-        <w:t>$</w:t>
-      </w:r>
-      <w:proofErr w:type="spellStart"/>
-      <w:r>
-        <w:t>CSVData</w:t>
-      </w:r>
-      <w:proofErr w:type="spellEnd"/>
-      <w:r>
-        <w:t xml:space="preserve"> = Import-Csv -Path ".\servers.csv"</w:t>
+        <w:t>$CSVData = Import-Csv -Path ".\servers.csv"</w:t>
       </w:r>
     </w:p>
     <w:p>
@@ -1645,7 +1495,6 @@
                 <w:color w:val="000000"/>
               </w:rPr>
             </w:pPr>
-            <w:proofErr w:type="spellStart"/>
             <w:r>
               <w:rPr>
                 <w:rFonts w:ascii="Calibri" w:eastAsia="Times New Roman" w:hAnsi="Calibri" w:cs="Calibri"/>
@@ -1653,7 +1502,6 @@
               </w:rPr>
               <w:t>server_ip</w:t>
             </w:r>
-            <w:proofErr w:type="spellEnd"/>
           </w:p>
         </w:tc>
         <w:tc>
@@ -2134,37 +1982,7 @@
         <w:pStyle w:val="NoSpacing"/>
       </w:pPr>
       <w:r>
-        <w:t xml:space="preserve">This script uses the server.csv file for input, but instead of using the values in the username and password fields as the credentials for connecting to the target databases, it uses these credentials to </w:t>
-      </w:r>
-      <w:r>
-        <w:t>delete</w:t>
-      </w:r>
-      <w:r>
-        <w:t xml:space="preserve"> th</w:t>
-      </w:r>
-      <w:r>
-        <w:t>is</w:t>
-      </w:r>
-      <w:r>
-        <w:t xml:space="preserve"> </w:t>
-      </w:r>
-      <w:r>
-        <w:t>user</w:t>
-      </w:r>
-      <w:r>
-        <w:t xml:space="preserve"> on the target database(s).  For example, using the settings below, it would </w:t>
-      </w:r>
-      <w:r>
-        <w:t>delete the</w:t>
-      </w:r>
-      <w:r>
-        <w:t xml:space="preserve"> user called “username” </w:t>
-      </w:r>
-      <w:r>
-        <w:t>if it exists</w:t>
-      </w:r>
-      <w:r>
-        <w:t xml:space="preserve"> on the WINJON target.  </w:t>
+        <w:t xml:space="preserve">This script uses the server.csv file for input, but instead of using the values in the username and password fields as the credentials for connecting to the target databases, it uses these credentials to delete this user on the target database(s).  For example, using the settings below, it would delete the user called “username” if it exists on the WINJON target.  </w:t>
       </w:r>
       <w:r>
         <w:rPr>
@@ -2243,7 +2061,6 @@
                 <w:color w:val="000000"/>
               </w:rPr>
             </w:pPr>
-            <w:proofErr w:type="spellStart"/>
             <w:r>
               <w:rPr>
                 <w:rFonts w:ascii="Calibri" w:eastAsia="Times New Roman" w:hAnsi="Calibri" w:cs="Calibri"/>
@@ -2251,7 +2068,6 @@
               </w:rPr>
               <w:t>server_ip</w:t>
             </w:r>
-            <w:proofErr w:type="spellEnd"/>
           </w:p>
         </w:tc>
         <w:tc>
@@ -2713,7 +2529,7 @@
 </file>
 
 <file path=word/endnotes.xml><?xml version="1.0" encoding="utf-8"?>
-<w:endnotes xmlns:wpc="http://schemas.microsoft.com/office/word/2010/wordprocessingCanvas" xmlns:cx="http://schemas.microsoft.com/office/drawing/2014/chartex" xmlns:cx1="http://schemas.microsoft.com/office/drawing/2015/9/8/chartex" xmlns:cx2="http://schemas.microsoft.com/office/drawing/2015/10/21/chartex" xmlns:cx3="http://schemas.microsoft.com/office/drawing/2016/5/9/chartex" xmlns:cx4="http://schemas.microsoft.com/office/drawing/2016/5/10/chartex" xmlns:cx5="http://schemas.microsoft.com/office/drawing/2016/5/11/chartex" xmlns:cx6="http://schemas.microsoft.com/office/drawing/2016/5/12/chartex" xmlns:cx7="http://schemas.microsoft.com/office/drawing/2016/5/13/chartex" xmlns:cx8="http://schemas.microsoft.com/office/drawing/2016/5/14/chartex" xmlns:mc="http://schemas.openxmlformats.org/markup-compatibility/2006" xmlns:aink="http://schemas.microsoft.com/office/drawing/2016/ink" xmlns:am3d="http://schemas.microsoft.com/office/drawing/2017/model3d" xmlns:o="urn:schemas-microsoft-com:office:office" xmlns:oel="http://schemas.microsoft.com/office/2019/extlst" xmlns:r="http://schemas.openxmlformats.org/officeDocument/2006/relationships" xmlns:m="http://schemas.openxmlformats.org/officeDocument/2006/math" xmlns:v="urn:schemas-microsoft-com:vml" xmlns:wp14="http://schemas.microsoft.com/office/word/2010/wordprocessingDrawing" xmlns:wp="http://schemas.openxmlformats.org/drawingml/2006/wordprocessingDrawing" xmlns:w10="urn:schemas-microsoft-com:office:word" xmlns:w="http://schemas.openxmlformats.org/wordprocessingml/2006/main" xmlns:w14="http://schemas.microsoft.com/office/word/2010/wordml" xmlns:w15="http://schemas.microsoft.com/office/word/2012/wordml" xmlns:w16cex="http://schemas.microsoft.com/office/word/2018/wordml/cex" xmlns:w16cid="http://schemas.microsoft.com/office/word/2016/wordml/cid" xmlns:w16="http://schemas.microsoft.com/office/word/2018/wordml" xmlns:w16sdtdh="http://schemas.microsoft.com/office/word/2020/wordml/sdtdatahash" xmlns:w16se="http://schemas.microsoft.com/office/word/2015/wordml/symex" xmlns:wpg="http://schemas.microsoft.com/office/word/2010/wordprocessingGroup" xmlns:wpi="http://schemas.microsoft.com/office/word/2010/wordprocessingInk" xmlns:wne="http://schemas.microsoft.com/office/word/2006/wordml" xmlns:wps="http://schemas.microsoft.com/office/word/2010/wordprocessingShape" mc:Ignorable="w14 w15 w16se w16cid w16 w16cex w16sdtdh wp14">
+<w:endnotes xmlns:wpc="http://schemas.microsoft.com/office/word/2010/wordprocessingCanvas" xmlns:cx="http://schemas.microsoft.com/office/drawing/2014/chartex" xmlns:cx1="http://schemas.microsoft.com/office/drawing/2015/9/8/chartex" xmlns:cx2="http://schemas.microsoft.com/office/drawing/2015/10/21/chartex" xmlns:cx3="http://schemas.microsoft.com/office/drawing/2016/5/9/chartex" xmlns:cx4="http://schemas.microsoft.com/office/drawing/2016/5/10/chartex" xmlns:cx5="http://schemas.microsoft.com/office/drawing/2016/5/11/chartex" xmlns:cx6="http://schemas.microsoft.com/office/drawing/2016/5/12/chartex" xmlns:cx7="http://schemas.microsoft.com/office/drawing/2016/5/13/chartex" xmlns:cx8="http://schemas.microsoft.com/office/drawing/2016/5/14/chartex" xmlns:mc="http://schemas.openxmlformats.org/markup-compatibility/2006" xmlns:aink="http://schemas.microsoft.com/office/drawing/2016/ink" xmlns:am3d="http://schemas.microsoft.com/office/drawing/2017/model3d" xmlns:o="urn:schemas-microsoft-com:office:office" xmlns:oel="http://schemas.microsoft.com/office/2019/extlst" xmlns:r="http://schemas.openxmlformats.org/officeDocument/2006/relationships" xmlns:m="http://schemas.openxmlformats.org/officeDocument/2006/math" xmlns:v="urn:schemas-microsoft-com:vml" xmlns:wp14="http://schemas.microsoft.com/office/word/2010/wordprocessingDrawing" xmlns:wp="http://schemas.openxmlformats.org/drawingml/2006/wordprocessingDrawing" xmlns:w10="urn:schemas-microsoft-com:office:word" xmlns:w="http://schemas.openxmlformats.org/wordprocessingml/2006/main" xmlns:w14="http://schemas.microsoft.com/office/word/2010/wordml" xmlns:w15="http://schemas.microsoft.com/office/word/2012/wordml" xmlns:w16cex="http://schemas.microsoft.com/office/word/2018/wordml/cex" xmlns:w16cid="http://schemas.microsoft.com/office/word/2016/wordml/cid" xmlns:w16="http://schemas.microsoft.com/office/word/2018/wordml" xmlns:w16du="http://schemas.microsoft.com/office/word/2023/wordml/word16du" xmlns:w16sdtdh="http://schemas.microsoft.com/office/word/2020/wordml/sdtdatahash" xmlns:w16se="http://schemas.microsoft.com/office/word/2015/wordml/symex" xmlns:wpg="http://schemas.microsoft.com/office/word/2010/wordprocessingGroup" xmlns:wpi="http://schemas.microsoft.com/office/word/2010/wordprocessingInk" xmlns:wne="http://schemas.microsoft.com/office/word/2006/wordml" xmlns:wps="http://schemas.microsoft.com/office/word/2010/wordprocessingShape" mc:Ignorable="w14 w15 w16se w16cid w16 w16cex w16sdtdh w16du wp14">
   <w:endnote w:type="separator" w:id="-1">
     <w:p>
       <w:pPr>
@@ -2738,7 +2554,7 @@
 </file>
 
 <file path=word/footnotes.xml><?xml version="1.0" encoding="utf-8"?>
-<w:footnotes xmlns:wpc="http://schemas.microsoft.com/office/word/2010/wordprocessingCanvas" xmlns:cx="http://schemas.microsoft.com/office/drawing/2014/chartex" xmlns:cx1="http://schemas.microsoft.com/office/drawing/2015/9/8/chartex" xmlns:cx2="http://schemas.microsoft.com/office/drawing/2015/10/21/chartex" xmlns:cx3="http://schemas.microsoft.com/office/drawing/2016/5/9/chartex" xmlns:cx4="http://schemas.microsoft.com/office/drawing/2016/5/10/chartex" xmlns:cx5="http://schemas.microsoft.com/office/drawing/2016/5/11/chartex" xmlns:cx6="http://schemas.microsoft.com/office/drawing/2016/5/12/chartex" xmlns:cx7="http://schemas.microsoft.com/office/drawing/2016/5/13/chartex" xmlns:cx8="http://schemas.microsoft.com/office/drawing/2016/5/14/chartex" xmlns:mc="http://schemas.openxmlformats.org/markup-compatibility/2006" xmlns:aink="http://schemas.microsoft.com/office/drawing/2016/ink" xmlns:am3d="http://schemas.microsoft.com/office/drawing/2017/model3d" xmlns:o="urn:schemas-microsoft-com:office:office" xmlns:oel="http://schemas.microsoft.com/office/2019/extlst" xmlns:r="http://schemas.openxmlformats.org/officeDocument/2006/relationships" xmlns:m="http://schemas.openxmlformats.org/officeDocument/2006/math" xmlns:v="urn:schemas-microsoft-com:vml" xmlns:wp14="http://schemas.microsoft.com/office/word/2010/wordprocessingDrawing" xmlns:wp="http://schemas.openxmlformats.org/drawingml/2006/wordprocessingDrawing" xmlns:w10="urn:schemas-microsoft-com:office:word" xmlns:w="http://schemas.openxmlformats.org/wordprocessingml/2006/main" xmlns:w14="http://schemas.microsoft.com/office/word/2010/wordml" xmlns:w15="http://schemas.microsoft.com/office/word/2012/wordml" xmlns:w16cex="http://schemas.microsoft.com/office/word/2018/wordml/cex" xmlns:w16cid="http://schemas.microsoft.com/office/word/2016/wordml/cid" xmlns:w16="http://schemas.microsoft.com/office/word/2018/wordml" xmlns:w16sdtdh="http://schemas.microsoft.com/office/word/2020/wordml/sdtdatahash" xmlns:w16se="http://schemas.microsoft.com/office/word/2015/wordml/symex" xmlns:wpg="http://schemas.microsoft.com/office/word/2010/wordprocessingGroup" xmlns:wpi="http://schemas.microsoft.com/office/word/2010/wordprocessingInk" xmlns:wne="http://schemas.microsoft.com/office/word/2006/wordml" xmlns:wps="http://schemas.microsoft.com/office/word/2010/wordprocessingShape" mc:Ignorable="w14 w15 w16se w16cid w16 w16cex w16sdtdh wp14">
+<w:footnotes xmlns:wpc="http://schemas.microsoft.com/office/word/2010/wordprocessingCanvas" xmlns:cx="http://schemas.microsoft.com/office/drawing/2014/chartex" xmlns:cx1="http://schemas.microsoft.com/office/drawing/2015/9/8/chartex" xmlns:cx2="http://schemas.microsoft.com/office/drawing/2015/10/21/chartex" xmlns:cx3="http://schemas.microsoft.com/office/drawing/2016/5/9/chartex" xmlns:cx4="http://schemas.microsoft.com/office/drawing/2016/5/10/chartex" xmlns:cx5="http://schemas.microsoft.com/office/drawing/2016/5/11/chartex" xmlns:cx6="http://schemas.microsoft.com/office/drawing/2016/5/12/chartex" xmlns:cx7="http://schemas.microsoft.com/office/drawing/2016/5/13/chartex" xmlns:cx8="http://schemas.microsoft.com/office/drawing/2016/5/14/chartex" xmlns:mc="http://schemas.openxmlformats.org/markup-compatibility/2006" xmlns:aink="http://schemas.microsoft.com/office/drawing/2016/ink" xmlns:am3d="http://schemas.microsoft.com/office/drawing/2017/model3d" xmlns:o="urn:schemas-microsoft-com:office:office" xmlns:oel="http://schemas.microsoft.com/office/2019/extlst" xmlns:r="http://schemas.openxmlformats.org/officeDocument/2006/relationships" xmlns:m="http://schemas.openxmlformats.org/officeDocument/2006/math" xmlns:v="urn:schemas-microsoft-com:vml" xmlns:wp14="http://schemas.microsoft.com/office/word/2010/wordprocessingDrawing" xmlns:wp="http://schemas.openxmlformats.org/drawingml/2006/wordprocessingDrawing" xmlns:w10="urn:schemas-microsoft-com:office:word" xmlns:w="http://schemas.openxmlformats.org/wordprocessingml/2006/main" xmlns:w14="http://schemas.microsoft.com/office/word/2010/wordml" xmlns:w15="http://schemas.microsoft.com/office/word/2012/wordml" xmlns:w16cex="http://schemas.microsoft.com/office/word/2018/wordml/cex" xmlns:w16cid="http://schemas.microsoft.com/office/word/2016/wordml/cid" xmlns:w16="http://schemas.microsoft.com/office/word/2018/wordml" xmlns:w16du="http://schemas.microsoft.com/office/word/2023/wordml/word16du" xmlns:w16sdtdh="http://schemas.microsoft.com/office/word/2020/wordml/sdtdatahash" xmlns:w16se="http://schemas.microsoft.com/office/word/2015/wordml/symex" xmlns:wpg="http://schemas.microsoft.com/office/word/2010/wordprocessingGroup" xmlns:wpi="http://schemas.microsoft.com/office/word/2010/wordprocessingInk" xmlns:wne="http://schemas.microsoft.com/office/word/2006/wordml" xmlns:wps="http://schemas.microsoft.com/office/word/2010/wordprocessingShape" mc:Ignorable="w14 w15 w16se w16cid w16 w16cex w16sdtdh w16du wp14">
   <w:footnote w:type="separator" w:id="-1">
     <w:p>
       <w:pPr>
@@ -2763,7 +2579,7 @@
 </file>
 
 <file path=word/styles.xml><?xml version="1.0" encoding="utf-8"?>
-<w:styles xmlns:mc="http://schemas.openxmlformats.org/markup-compatibility/2006" xmlns:r="http://schemas.openxmlformats.org/officeDocument/2006/relationships" xmlns:w="http://schemas.openxmlformats.org/wordprocessingml/2006/main" xmlns:w14="http://schemas.microsoft.com/office/word/2010/wordml" xmlns:w15="http://schemas.microsoft.com/office/word/2012/wordml" xmlns:w16cex="http://schemas.microsoft.com/office/word/2018/wordml/cex" xmlns:w16cid="http://schemas.microsoft.com/office/word/2016/wordml/cid" xmlns:w16="http://schemas.microsoft.com/office/word/2018/wordml" xmlns:w16sdtdh="http://schemas.microsoft.com/office/word/2020/wordml/sdtdatahash" xmlns:w16se="http://schemas.microsoft.com/office/word/2015/wordml/symex" mc:Ignorable="w14 w15 w16se w16cid w16 w16cex w16sdtdh">
+<w:styles xmlns:mc="http://schemas.openxmlformats.org/markup-compatibility/2006" xmlns:r="http://schemas.openxmlformats.org/officeDocument/2006/relationships" xmlns:w="http://schemas.openxmlformats.org/wordprocessingml/2006/main" xmlns:w14="http://schemas.microsoft.com/office/word/2010/wordml" xmlns:w15="http://schemas.microsoft.com/office/word/2012/wordml" xmlns:w16cex="http://schemas.microsoft.com/office/word/2018/wordml/cex" xmlns:w16cid="http://schemas.microsoft.com/office/word/2016/wordml/cid" xmlns:w16="http://schemas.microsoft.com/office/word/2018/wordml" xmlns:w16du="http://schemas.microsoft.com/office/word/2023/wordml/word16du" xmlns:w16sdtdh="http://schemas.microsoft.com/office/word/2020/wordml/sdtdatahash" xmlns:w16se="http://schemas.microsoft.com/office/word/2015/wordml/symex" mc:Ignorable="w14 w15 w16se w16cid w16 w16cex w16sdtdh w16du">
   <w:docDefaults>
     <w:rPrDefault>
       <w:rPr>
@@ -3197,6 +3013,29 @@
       <w:spacing w:after="0" w:line="240" w:lineRule="auto"/>
     </w:pPr>
   </w:style>
+  <w:style w:type="character" w:styleId="Hyperlink">
+    <w:name w:val="Hyperlink"/>
+    <w:basedOn w:val="DefaultParagraphFont"/>
+    <w:uiPriority w:val="99"/>
+    <w:unhideWhenUsed/>
+    <w:rsid w:val="00940838"/>
+    <w:rPr>
+      <w:color w:val="0563C1" w:themeColor="hyperlink"/>
+      <w:u w:val="single"/>
+    </w:rPr>
+  </w:style>
+  <w:style w:type="character" w:styleId="UnresolvedMention">
+    <w:name w:val="Unresolved Mention"/>
+    <w:basedOn w:val="DefaultParagraphFont"/>
+    <w:uiPriority w:val="99"/>
+    <w:semiHidden/>
+    <w:unhideWhenUsed/>
+    <w:rsid w:val="00940838"/>
+    <w:rPr>
+      <w:color w:val="605E5C"/>
+      <w:shd w:val="clear" w:color="auto" w:fill="E1DFDD"/>
+    </w:rPr>
+  </w:style>
 </w:styles>
 </file>
 

</xml_diff>